<commit_message>
fixed CodePlex and Framework case incorrectness's
</commit_message>
<xml_diff>
--- a/bio/Doc/.NET Bio_Contribution_Guide.docx
+++ b/bio/Doc/.NET Bio_Contribution_Guide.docx
@@ -1058,16 +1058,30 @@
         <w:pStyle w:val="BodyTextLink"/>
       </w:pPr>
       <w:r>
-        <w:t xml:space="preserve">.NET Bio </w:t>
-      </w:r>
-      <w:r>
-        <w:t xml:space="preserve"> is a language-neutral bioinformatics toolkit</w:t>
+        <w:t xml:space="preserve">.NET </w:t>
+      </w:r>
+      <w:proofErr w:type="gramStart"/>
+      <w:r>
+        <w:t xml:space="preserve">Bio </w:t>
+      </w:r>
+      <w:r>
+        <w:t xml:space="preserve"> is</w:t>
+      </w:r>
+      <w:proofErr w:type="gramEnd"/>
+      <w:r>
+        <w:t xml:space="preserve"> a language-neutral bioinformatics toolkit</w:t>
       </w:r>
       <w:r>
         <w:t>,</w:t>
       </w:r>
       <w:r>
-        <w:t xml:space="preserve"> built as an extension to the Microsoft .NET Framework. </w:t>
+        <w:t xml:space="preserve"> built as an extension to the Microsoft .NET </w:t>
+      </w:r>
+      <w:r>
+        <w:t>framework</w:t>
+      </w:r>
+      <w:r>
+        <w:t xml:space="preserve">. </w:t>
       </w:r>
       <w:r>
         <w:t>.NET Bio</w:t>
@@ -1140,11 +1154,16 @@
       <w:r>
         <w:t xml:space="preserve"> </w:t>
       </w:r>
+      <w:proofErr w:type="spellStart"/>
       <w:r>
         <w:t>E</w:t>
       </w:r>
       <w:r>
-        <w:t>xecutables, source code, demo applications, and documentation are freely downloadable</w:t>
+        <w:t>xecutables</w:t>
+      </w:r>
+      <w:proofErr w:type="spellEnd"/>
+      <w:r>
+        <w:t>, source code, demo applications, and documentation are freely downloadable</w:t>
       </w:r>
       <w:r>
         <w:t xml:space="preserve"> from </w:t>
@@ -1207,7 +1226,15 @@
         <w:t xml:space="preserve"> to code contributions from the community</w:t>
       </w:r>
       <w:r>
-        <w:t xml:space="preserve"> (anyone with a valid Codeplex ID)</w:t>
+        <w:t xml:space="preserve"> (anyone with a valid </w:t>
+      </w:r>
+      <w:proofErr w:type="spellStart"/>
+      <w:r>
+        <w:t>CodePlex</w:t>
+      </w:r>
+      <w:proofErr w:type="spellEnd"/>
+      <w:r>
+        <w:t xml:space="preserve"> ID)</w:t>
       </w:r>
       <w:r>
         <w:t xml:space="preserve">, </w:t>
@@ -1608,10 +1635,12 @@
       <w:r>
         <w:t xml:space="preserve"> </w:t>
       </w:r>
+      <w:proofErr w:type="spellStart"/>
       <w:r>
         <w:t>CodePlex</w:t>
       </w:r>
       <w:bookmarkEnd w:id="5"/>
+      <w:proofErr w:type="spellEnd"/>
       <w:r>
         <w:t xml:space="preserve"> and accept Terms of Contribution</w:t>
       </w:r>
@@ -1624,7 +1653,15 @@
         <w:pStyle w:val="BodyText"/>
       </w:pPr>
       <w:r>
-        <w:t xml:space="preserve">You must first sign up for an account on CodePlex. Once registered, you can create projects, enter work items, and participate in discussion forums. </w:t>
+        <w:t xml:space="preserve">You must first sign up for an account on </w:t>
+      </w:r>
+      <w:proofErr w:type="spellStart"/>
+      <w:r>
+        <w:t>CodePlex</w:t>
+      </w:r>
+      <w:proofErr w:type="spellEnd"/>
+      <w:r>
+        <w:t xml:space="preserve">. Once registered, you can create projects, enter work items, and participate in discussion forums. </w:t>
       </w:r>
     </w:p>
     <w:p>
@@ -1633,8 +1670,13 @@
       </w:pPr>
       <w:r>
         <w:lastRenderedPageBreak/>
-        <w:t>To register on CodePlex</w:t>
-      </w:r>
+        <w:t xml:space="preserve">To register on </w:t>
+      </w:r>
+      <w:proofErr w:type="spellStart"/>
+      <w:r>
+        <w:t>CodePlex</w:t>
+      </w:r>
+      <w:proofErr w:type="spellEnd"/>
     </w:p>
     <w:p>
       <w:pPr>
@@ -1685,8 +1727,13 @@
       </w:pPr>
       <w:bookmarkStart w:id="9" w:name="_Toc253562124"/>
       <w:r>
-        <w:t>Get and Sign the Outercurve</w:t>
-      </w:r>
+        <w:t xml:space="preserve">Get and Sign the </w:t>
+      </w:r>
+      <w:proofErr w:type="spellStart"/>
+      <w:r>
+        <w:t>Outercurve</w:t>
+      </w:r>
+      <w:proofErr w:type="spellEnd"/>
       <w:r>
         <w:t xml:space="preserve"> Contribution </w:t>
       </w:r>
@@ -1703,7 +1750,15 @@
         <w:t xml:space="preserve">In order to contribute “significant” </w:t>
       </w:r>
       <w:r>
-        <w:t xml:space="preserve">(a non bug fix of more than 200 lines of </w:t>
+        <w:t xml:space="preserve">(a </w:t>
+      </w:r>
+      <w:proofErr w:type="spellStart"/>
+      <w:r>
+        <w:t>non bug</w:t>
+      </w:r>
+      <w:proofErr w:type="spellEnd"/>
+      <w:r>
+        <w:t xml:space="preserve"> fix of more than 200 lines of </w:t>
       </w:r>
       <w:r>
         <w:t>code</w:t>
@@ -1715,18 +1770,42 @@
         <w:t xml:space="preserve"> to the project you must first sign an </w:t>
       </w:r>
       <w:hyperlink r:id="rId37" w:anchor="agreements" w:history="1">
+        <w:proofErr w:type="spellStart"/>
         <w:r>
           <w:rPr>
             <w:rStyle w:val="Hyperlink"/>
           </w:rPr>
-          <w:t>Outercurve contribution license agreement</w:t>
+          <w:t>Outercurve</w:t>
+        </w:r>
+        <w:proofErr w:type="spellEnd"/>
+        <w:r>
+          <w:rPr>
+            <w:rStyle w:val="Hyperlink"/>
+          </w:rPr>
+          <w:t xml:space="preserve"> contribution license agreement</w:t>
         </w:r>
       </w:hyperlink>
       <w:r>
-        <w:t>. You can get this by contacting one of the project coordinators listed under the people tab of the Codeplex project</w:t>
-      </w:r>
-      <w:r>
-        <w:t xml:space="preserve">. You must supply your codeplex user ID and email name with that request so </w:t>
+        <w:t xml:space="preserve">. You can get this by contacting one of the project coordinators listed under the people tab of the </w:t>
+      </w:r>
+      <w:proofErr w:type="spellStart"/>
+      <w:r>
+        <w:t>CodePlex</w:t>
+      </w:r>
+      <w:proofErr w:type="spellEnd"/>
+      <w:r>
+        <w:t xml:space="preserve"> project</w:t>
+      </w:r>
+      <w:r>
+        <w:t xml:space="preserve">. You must supply your </w:t>
+      </w:r>
+      <w:proofErr w:type="spellStart"/>
+      <w:r>
+        <w:t>codeplex</w:t>
+      </w:r>
+      <w:proofErr w:type="spellEnd"/>
+      <w:r>
+        <w:t xml:space="preserve"> user ID and email name with that request so </w:t>
       </w:r>
       <w:r>
         <w:t>you can be</w:t>
@@ -1968,12 +2047,26 @@
         <w:rPr>
           <w:rStyle w:val="Bold"/>
         </w:rPr>
-        <w:t>on CodePlex Projects</w:t>
-      </w:r>
+        <w:t xml:space="preserve">on </w:t>
+      </w:r>
+      <w:proofErr w:type="spellStart"/>
       <w:r>
         <w:rPr>
           <w:rStyle w:val="Bold"/>
         </w:rPr>
+        <w:t>CodePlex</w:t>
+      </w:r>
+      <w:proofErr w:type="spellEnd"/>
+      <w:r>
+        <w:rPr>
+          <w:rStyle w:val="Bold"/>
+        </w:rPr>
+        <w:t xml:space="preserve"> Projects</w:t>
+      </w:r>
+      <w:r>
+        <w:rPr>
+          <w:rStyle w:val="Bold"/>
+        </w:rPr>
         <w:br/>
       </w:r>
     </w:p>
@@ -2052,9 +2145,11 @@
       <w:r>
         <w:t xml:space="preserve">You can review and manage your email notification settings in your </w:t>
       </w:r>
+      <w:proofErr w:type="spellStart"/>
       <w:r>
         <w:t>CodePlex</w:t>
       </w:r>
+      <w:proofErr w:type="spellEnd"/>
       <w:r>
         <w:t xml:space="preserve"> profile as well. There </w:t>
       </w:r>
@@ -2067,9 +2162,11 @@
       <w:r>
         <w:t xml:space="preserve">be other </w:t>
       </w:r>
+      <w:proofErr w:type="spellStart"/>
       <w:r>
         <w:t>CodePlex</w:t>
       </w:r>
+      <w:proofErr w:type="spellEnd"/>
       <w:r>
         <w:t xml:space="preserve"> project notifications you will want to join. This </w:t>
       </w:r>
@@ -2147,11 +2244,19 @@
       <w:pPr>
         <w:pStyle w:val="BodyText"/>
       </w:pPr>
+      <w:proofErr w:type="gramStart"/>
       <w:r>
         <w:rPr>
           <w:rStyle w:val="Bold"/>
         </w:rPr>
-        <w:t xml:space="preserve">For all contributors. </w:t>
+        <w:t>For all contributors.</w:t>
+      </w:r>
+      <w:proofErr w:type="gramEnd"/>
+      <w:r>
+        <w:rPr>
+          <w:rStyle w:val="Bold"/>
+        </w:rPr>
+        <w:t xml:space="preserve"> </w:t>
       </w:r>
       <w:r>
         <w:t xml:space="preserve">In order to write, compile and execute the </w:t>
@@ -2238,16 +2343,32 @@
         <w:pStyle w:val="BulletList"/>
       </w:pPr>
       <w:r>
-        <w:t>For the IronPython scripts:</w:t>
+        <w:t xml:space="preserve">For the </w:t>
+      </w:r>
+      <w:proofErr w:type="spellStart"/>
+      <w:r>
+        <w:t>IronPython</w:t>
+      </w:r>
+      <w:proofErr w:type="spellEnd"/>
+      <w:r>
+        <w:t xml:space="preserve"> scripts:</w:t>
       </w:r>
       <w:r>
         <w:br/>
       </w:r>
+      <w:proofErr w:type="spellStart"/>
       <w:r>
         <w:rPr>
           <w:rStyle w:val="Bold"/>
         </w:rPr>
-        <w:t>IronPython 2.0.1 Runtime</w:t>
+        <w:t>IronPython</w:t>
+      </w:r>
+      <w:proofErr w:type="spellEnd"/>
+      <w:r>
+        <w:rPr>
+          <w:rStyle w:val="Bold"/>
+        </w:rPr>
+        <w:t xml:space="preserve"> 2.0.1 Runtime</w:t>
       </w:r>
       <w:r>
         <w:rPr>
@@ -2361,12 +2482,14 @@
       <w:r>
         <w:br/>
       </w:r>
+      <w:proofErr w:type="spellStart"/>
       <w:r>
         <w:rPr>
           <w:b/>
         </w:rPr>
         <w:t>FxCop</w:t>
       </w:r>
+      <w:proofErr w:type="spellEnd"/>
       <w:r>
         <w:br/>
       </w:r>
@@ -2392,12 +2515,14 @@
         <w:pStyle w:val="BodyText"/>
       </w:pPr>
       <w:bookmarkStart w:id="12" w:name="_Toc256672736"/>
+      <w:proofErr w:type="gramStart"/>
       <w:r>
         <w:rPr>
           <w:rStyle w:val="Bold"/>
         </w:rPr>
         <w:t>For academic researchers.</w:t>
       </w:r>
+      <w:proofErr w:type="gramEnd"/>
       <w:r>
         <w:t xml:space="preserve"> </w:t>
       </w:r>
@@ -2495,7 +2620,15 @@
         <w:t xml:space="preserve"> other optional components </w:t>
       </w:r>
       <w:r>
-        <w:t xml:space="preserve">on DreamSpark that </w:t>
+        <w:t xml:space="preserve">on </w:t>
+      </w:r>
+      <w:proofErr w:type="spellStart"/>
+      <w:r>
+        <w:t>DreamSpark</w:t>
+      </w:r>
+      <w:proofErr w:type="spellEnd"/>
+      <w:r>
+        <w:t xml:space="preserve"> that </w:t>
       </w:r>
       <w:r>
         <w:t xml:space="preserve">you </w:t>
@@ -2595,6 +2728,7 @@
       <w:pPr>
         <w:pStyle w:val="DL"/>
       </w:pPr>
+      <w:proofErr w:type="gramStart"/>
       <w:r>
         <w:t>Presents guidelines fo</w:t>
       </w:r>
@@ -2604,6 +2738,7 @@
       <w:r>
         <w:t>.</w:t>
       </w:r>
+      <w:proofErr w:type="gramEnd"/>
       <w:r>
         <w:t xml:space="preserve"> </w:t>
       </w:r>
@@ -2665,6 +2800,7 @@
       <w:pPr>
         <w:pStyle w:val="DL"/>
       </w:pPr>
+      <w:proofErr w:type="gramStart"/>
       <w:r>
         <w:t>Discusses how to write good documentation comments</w:t>
       </w:r>
@@ -2684,7 +2820,11 @@
         <w:t>will</w:t>
       </w:r>
       <w:r>
-        <w:t xml:space="preserve"> produce an API reference directly from code comments. The quality bar is high for such projects, because there is little opportunity to modify the text after it is harvested. </w:t>
+        <w:t xml:space="preserve"> produce an API reference directly from code comments.</w:t>
+      </w:r>
+      <w:proofErr w:type="gramEnd"/>
+      <w:r>
+        <w:t xml:space="preserve"> The quality bar is high for such projects, because there is little opportunity to modify the text after it is harvested. </w:t>
       </w:r>
     </w:p>
     <w:p>
@@ -2705,6 +2845,7 @@
       <w:pPr>
         <w:pStyle w:val="DL"/>
       </w:pPr>
+      <w:proofErr w:type="gramStart"/>
       <w:r>
         <w:t>P</w:t>
       </w:r>
@@ -2721,7 +2862,11 @@
         <w:t>a User/Programming Guide for .NET Bio</w:t>
       </w:r>
       <w:r>
-        <w:t xml:space="preserve"> contributions. The format is flexible, so you should feel free to adapt this template to the particular needs of your </w:t>
+        <w:t xml:space="preserve"> contributions.</w:t>
+      </w:r>
+      <w:proofErr w:type="gramEnd"/>
+      <w:r>
+        <w:t xml:space="preserve"> The format is flexible, so you should feel free to adapt this template to the particular needs of your </w:t>
       </w:r>
       <w:r>
         <w:t>contribution</w:t>
@@ -2880,7 +3025,23 @@
         <w:pStyle w:val="BodyText"/>
       </w:pPr>
       <w:r>
-        <w:t>Finally, by taking a look at what others have provided as code changes to the base framework, you can get an idea of what type of code is expected in a contribution. Changelists and ShelveSets can be quite interesting to evaluate,</w:t>
+        <w:t xml:space="preserve">Finally, by taking a look at what others have provided as code changes to the base framework, you can get an idea of what type of code is expected in a contribution. </w:t>
+      </w:r>
+      <w:proofErr w:type="spellStart"/>
+      <w:r>
+        <w:t>Changelists</w:t>
+      </w:r>
+      <w:proofErr w:type="spellEnd"/>
+      <w:r>
+        <w:t xml:space="preserve"> and </w:t>
+      </w:r>
+      <w:proofErr w:type="spellStart"/>
+      <w:r>
+        <w:t>ShelveSets</w:t>
+      </w:r>
+      <w:proofErr w:type="spellEnd"/>
+      <w:r>
+        <w:t xml:space="preserve"> can be quite interesting to evaluate,</w:t>
       </w:r>
       <w:r>
         <w:t xml:space="preserve"> and will</w:t>
@@ -2976,7 +3137,15 @@
         <w:t>o add code to .NET Bio</w:t>
       </w:r>
       <w:r>
-        <w:t>, you must grant rights to the Outercurve Foundation</w:t>
+        <w:t xml:space="preserve">, you must grant rights to the </w:t>
+      </w:r>
+      <w:proofErr w:type="spellStart"/>
+      <w:r>
+        <w:t>Outercurve</w:t>
+      </w:r>
+      <w:proofErr w:type="spellEnd"/>
+      <w:r>
+        <w:t xml:space="preserve"> Foundation</w:t>
       </w:r>
       <w:r>
         <w:t xml:space="preserve"> </w:t>
@@ -3082,15 +3251,22 @@
       <w:r>
         <w:t xml:space="preserve">r </w:t>
       </w:r>
-      <w:r>
-        <w:t xml:space="preserve">Codeplex User ID and email name so you can accept </w:t>
+      <w:proofErr w:type="spellStart"/>
+      <w:r>
+        <w:t>CodePlex</w:t>
+      </w:r>
+      <w:proofErr w:type="spellEnd"/>
+      <w:r>
+        <w:t xml:space="preserve"> User ID and email name so you can accept </w:t>
       </w:r>
       <w:r>
         <w:t xml:space="preserve">the </w:t>
       </w:r>
+      <w:proofErr w:type="spellStart"/>
       <w:r>
         <w:t>Outercurve</w:t>
       </w:r>
+      <w:proofErr w:type="spellEnd"/>
       <w:r>
         <w:t xml:space="preserve"> </w:t>
       </w:r>
@@ -3321,8 +3497,13 @@
       <w:r>
         <w:t xml:space="preserve">new </w:t>
       </w:r>
-      <w:r>
-        <w:t xml:space="preserve">CodePlex </w:t>
+      <w:proofErr w:type="spellStart"/>
+      <w:r>
+        <w:t>CodePlex</w:t>
+      </w:r>
+      <w:proofErr w:type="spellEnd"/>
+      <w:r>
+        <w:t xml:space="preserve"> </w:t>
       </w:r>
       <w:r>
         <w:t>work item</w:t>
@@ -3346,10 +3527,18 @@
         <w:t xml:space="preserve"> community uses t</w:t>
       </w:r>
       <w:r>
-        <w:t>he CodeP</w:t>
-      </w:r>
-      <w:r>
-        <w:t xml:space="preserve">lex Issue Tracker </w:t>
+        <w:t xml:space="preserve">he </w:t>
+      </w:r>
+      <w:proofErr w:type="spellStart"/>
+      <w:r>
+        <w:t>CodeP</w:t>
+      </w:r>
+      <w:r>
+        <w:t>lex</w:t>
+      </w:r>
+      <w:proofErr w:type="spellEnd"/>
+      <w:r>
+        <w:t xml:space="preserve"> Issue Tracker </w:t>
       </w:r>
       <w:r>
         <w:t>to</w:t>
@@ -3373,7 +3562,21 @@
           <w:rPr>
             <w:rStyle w:val="Hyperlink"/>
           </w:rPr>
-          <w:t>the CodePlex Information and Discussion wiki</w:t>
+          <w:t xml:space="preserve">the </w:t>
+        </w:r>
+        <w:proofErr w:type="spellStart"/>
+        <w:r>
+          <w:rPr>
+            <w:rStyle w:val="Hyperlink"/>
+          </w:rPr>
+          <w:t>CodePlex</w:t>
+        </w:r>
+        <w:proofErr w:type="spellEnd"/>
+        <w:r>
+          <w:rPr>
+            <w:rStyle w:val="Hyperlink"/>
+          </w:rPr>
+          <w:t xml:space="preserve"> Information and Discussion wiki</w:t>
         </w:r>
       </w:hyperlink>
       <w:r>
@@ -3408,7 +3611,15 @@
         <w:tab/>
       </w:r>
       <w:r>
-        <w:t xml:space="preserve">Sign in to CodePlex and go to </w:t>
+        <w:t xml:space="preserve">Sign in to </w:t>
+      </w:r>
+      <w:proofErr w:type="spellStart"/>
+      <w:r>
+        <w:t>CodePlex</w:t>
+      </w:r>
+      <w:proofErr w:type="spellEnd"/>
+      <w:r>
+        <w:t xml:space="preserve"> and go to </w:t>
       </w:r>
       <w:r>
         <w:t xml:space="preserve">the </w:t>
@@ -3557,12 +3768,14 @@
       <w:r>
         <w:t xml:space="preserve"> to </w:t>
       </w:r>
+      <w:proofErr w:type="gramStart"/>
       <w:r>
         <w:rPr>
           <w:rStyle w:val="Bold"/>
         </w:rPr>
         <w:t>Proposed</w:t>
       </w:r>
+      <w:proofErr w:type="gramEnd"/>
       <w:r>
         <w:t>.</w:t>
       </w:r>
@@ -3737,18 +3950,22 @@
       <w:r>
         <w:t xml:space="preserve">un </w:t>
       </w:r>
+      <w:proofErr w:type="spellStart"/>
       <w:r>
         <w:rPr>
           <w:rStyle w:val="Bold"/>
         </w:rPr>
         <w:t>FxCop</w:t>
       </w:r>
+      <w:proofErr w:type="spellEnd"/>
       <w:r>
         <w:t xml:space="preserve"> and correct any errors it finds. </w:t>
       </w:r>
+      <w:proofErr w:type="spellStart"/>
       <w:r>
         <w:t>FxCop</w:t>
       </w:r>
+      <w:proofErr w:type="spellEnd"/>
       <w:r>
         <w:t xml:space="preserve"> analyzes programming elements in managed assemblies by using rules that return informational messages when the rules are violated. Messages identify any relevant programming and design issues and, when it is possible, supply information about how to</w:t>
       </w:r>
@@ -3843,7 +4060,15 @@
         <w:t>C</w:t>
       </w:r>
       <w:r>
-        <w:t xml:space="preserve">omment the APIs by following the guidelines in “How to Write Code Comments In Source Code” </w:t>
+        <w:t xml:space="preserve">omment the APIs by following the guidelines in “How to Write Code Comments </w:t>
+      </w:r>
+      <w:proofErr w:type="gramStart"/>
+      <w:r>
+        <w:t>In</w:t>
+      </w:r>
+      <w:proofErr w:type="gramEnd"/>
+      <w:r>
+        <w:t xml:space="preserve"> Source Code” </w:t>
       </w:r>
       <w:r>
         <w:t>document.</w:t>
@@ -4048,6 +4273,7 @@
           <w:rStyle w:val="Bold"/>
         </w:rPr>
       </w:pPr>
+      <w:proofErr w:type="gramStart"/>
       <w:r>
         <w:rPr>
           <w:rStyle w:val="Bold"/>
@@ -4058,7 +4284,28 @@
         <w:rPr>
           <w:rStyle w:val="Bold"/>
         </w:rPr>
-        <w:t>amespace Bio.Test | Bio.Test.dll</w:t>
+        <w:t>amespace</w:t>
+      </w:r>
+      <w:proofErr w:type="gramEnd"/>
+      <w:r>
+        <w:rPr>
+          <w:rStyle w:val="Bold"/>
+        </w:rPr>
+        <w:t xml:space="preserve"> </w:t>
+      </w:r>
+      <w:proofErr w:type="spellStart"/>
+      <w:r>
+        <w:rPr>
+          <w:rStyle w:val="Bold"/>
+        </w:rPr>
+        <w:t>Bio.Test</w:t>
+      </w:r>
+      <w:proofErr w:type="spellEnd"/>
+      <w:r>
+        <w:rPr>
+          <w:rStyle w:val="Bold"/>
+        </w:rPr>
+        <w:t xml:space="preserve"> | Bio.Test.dll</w:t>
       </w:r>
     </w:p>
     <w:p>
@@ -4108,7 +4355,15 @@
         <w:pStyle w:val="BodyText"/>
       </w:pPr>
       <w:r>
-        <w:t xml:space="preserve">For example, the FastA parser have many different override public APIs for parsing. </w:t>
+        <w:t xml:space="preserve">For example, the </w:t>
+      </w:r>
+      <w:proofErr w:type="spellStart"/>
+      <w:r>
+        <w:t>FastA</w:t>
+      </w:r>
+      <w:proofErr w:type="spellEnd"/>
+      <w:r>
+        <w:t xml:space="preserve"> parser have many different override public APIs for parsing. </w:t>
       </w:r>
       <w:r>
         <w:rPr>
@@ -4128,11 +4383,27 @@
         </w:rPr>
         <w:t xml:space="preserve">individual public API test cases, such as </w:t>
       </w:r>
+      <w:proofErr w:type="spellStart"/>
+      <w:proofErr w:type="gramStart"/>
       <w:r>
         <w:rPr>
           <w:rStyle w:val="Bold"/>
         </w:rPr>
-        <w:t>TestFastaWhenParsingOneOfMany()</w:t>
+        <w:t>TestFastaWhenParsingOneOfMany</w:t>
+      </w:r>
+      <w:proofErr w:type="spellEnd"/>
+      <w:r>
+        <w:rPr>
+          <w:rStyle w:val="Bold"/>
+        </w:rPr>
+        <w:t>(</w:t>
+      </w:r>
+      <w:proofErr w:type="gramEnd"/>
+      <w:r>
+        <w:rPr>
+          <w:rStyle w:val="Bold"/>
+        </w:rPr>
+        <w:t>)</w:t>
       </w:r>
       <w:r>
         <w:t>.</w:t>
@@ -4160,6 +4431,7 @@
       <w:r>
         <w:t xml:space="preserve"> input </w:t>
       </w:r>
+      <w:proofErr w:type="spellStart"/>
       <w:r>
         <w:t>F</w:t>
       </w:r>
@@ -4169,9 +4441,11 @@
       <w:r>
         <w:t>A</w:t>
       </w:r>
+      <w:proofErr w:type="spellEnd"/>
       <w:r>
         <w:t xml:space="preserve"> file to the parser and get the output sequence object. Then, pass those output sequence objects into </w:t>
       </w:r>
+      <w:proofErr w:type="spellStart"/>
       <w:r>
         <w:t>F</w:t>
       </w:r>
@@ -4181,6 +4455,7 @@
       <w:r>
         <w:t>A</w:t>
       </w:r>
+      <w:proofErr w:type="spellEnd"/>
       <w:r>
         <w:t xml:space="preserve"> formatter, where it produce</w:t>
       </w:r>
@@ -4213,11 +4488,27 @@
       <w:r>
         <w:t xml:space="preserve">xample, </w:t>
       </w:r>
+      <w:proofErr w:type="spellStart"/>
+      <w:proofErr w:type="gramStart"/>
       <w:r>
         <w:rPr>
           <w:rStyle w:val="Bold"/>
         </w:rPr>
-        <w:t xml:space="preserve">BadContent() </w:t>
+        <w:t>BadContent</w:t>
+      </w:r>
+      <w:proofErr w:type="spellEnd"/>
+      <w:r>
+        <w:rPr>
+          <w:rStyle w:val="Bold"/>
+        </w:rPr>
+        <w:t>(</w:t>
+      </w:r>
+      <w:proofErr w:type="gramEnd"/>
+      <w:r>
+        <w:rPr>
+          <w:rStyle w:val="Bold"/>
+        </w:rPr>
+        <w:t xml:space="preserve">) </w:t>
       </w:r>
       <w:r>
         <w:t xml:space="preserve">is </w:t>
@@ -4228,6 +4519,7 @@
       <w:r>
         <w:t xml:space="preserve">negative </w:t>
       </w:r>
+      <w:proofErr w:type="spellStart"/>
       <w:r>
         <w:t>F</w:t>
       </w:r>
@@ -4237,6 +4529,7 @@
       <w:r>
         <w:t>A</w:t>
       </w:r>
+      <w:proofErr w:type="spellEnd"/>
       <w:r>
         <w:t xml:space="preserve"> parser test case, to check bad content </w:t>
       </w:r>
@@ -4246,6 +4539,7 @@
       <w:r>
         <w:t xml:space="preserve"> </w:t>
       </w:r>
+      <w:proofErr w:type="spellStart"/>
       <w:r>
         <w:t>F</w:t>
       </w:r>
@@ -4255,6 +4549,7 @@
       <w:r>
         <w:t>A</w:t>
       </w:r>
+      <w:proofErr w:type="spellEnd"/>
       <w:r>
         <w:t xml:space="preserve"> file format. </w:t>
       </w:r>
@@ -4280,11 +4575,33 @@
           <w:rStyle w:val="Bold"/>
         </w:rPr>
       </w:pPr>
+      <w:proofErr w:type="gramStart"/>
       <w:r>
         <w:rPr>
           <w:rStyle w:val="Bold"/>
         </w:rPr>
-        <w:t>namespace Bio.TestAutomation | Bio.TestAutomation.dll</w:t>
+        <w:t>namespace</w:t>
+      </w:r>
+      <w:proofErr w:type="gramEnd"/>
+      <w:r>
+        <w:rPr>
+          <w:rStyle w:val="Bold"/>
+        </w:rPr>
+        <w:t xml:space="preserve"> </w:t>
+      </w:r>
+      <w:proofErr w:type="spellStart"/>
+      <w:r>
+        <w:rPr>
+          <w:rStyle w:val="Bold"/>
+        </w:rPr>
+        <w:t>Bio.TestAutomation</w:t>
+      </w:r>
+      <w:proofErr w:type="spellEnd"/>
+      <w:r>
+        <w:rPr>
+          <w:rStyle w:val="Bold"/>
+        </w:rPr>
+        <w:t xml:space="preserve"> | Bio.TestAutomation.dll</w:t>
       </w:r>
     </w:p>
     <w:p>
@@ -4321,7 +4638,15 @@
         <w:t>.</w:t>
       </w:r>
       <w:r>
-        <w:t xml:space="preserve"> and others</w:t>
+        <w:t xml:space="preserve"> </w:t>
+      </w:r>
+      <w:proofErr w:type="gramStart"/>
+      <w:r>
+        <w:t>and</w:t>
+      </w:r>
+      <w:proofErr w:type="gramEnd"/>
+      <w:r>
+        <w:t xml:space="preserve"> others</w:t>
       </w:r>
       <w:r>
         <w:t>—</w:t>
@@ -4370,7 +4695,15 @@
         <w:pStyle w:val="BodyText"/>
       </w:pPr>
       <w:r>
-        <w:t>As an example, consider the FastA Parser API</w:t>
+        <w:t xml:space="preserve">As an example, consider the </w:t>
+      </w:r>
+      <w:proofErr w:type="spellStart"/>
+      <w:r>
+        <w:t>FastA</w:t>
+      </w:r>
+      <w:proofErr w:type="spellEnd"/>
+      <w:r>
+        <w:t xml:space="preserve"> Parser API</w:t>
       </w:r>
       <w:r>
         <w:t>,</w:t>
@@ -4378,11 +4711,19 @@
       <w:r>
         <w:t xml:space="preserve"> which uses a </w:t>
       </w:r>
+      <w:proofErr w:type="gramStart"/>
       <w:r>
         <w:rPr>
           <w:rStyle w:val="Italic0"/>
         </w:rPr>
-        <w:t>Parse(file-path)</w:t>
+        <w:t>Parse(</w:t>
+      </w:r>
+      <w:proofErr w:type="gramEnd"/>
+      <w:r>
+        <w:rPr>
+          <w:rStyle w:val="Italic0"/>
+        </w:rPr>
+        <w:t>file-path)</w:t>
       </w:r>
       <w:r>
         <w:t xml:space="preserve"> </w:t>
@@ -4409,7 +4750,15 @@
         <w:ind w:left="720" w:hanging="360"/>
       </w:pPr>
       <w:r>
-        <w:t xml:space="preserve">Parse FastA file </w:t>
+        <w:t xml:space="preserve">Parse </w:t>
+      </w:r>
+      <w:proofErr w:type="spellStart"/>
+      <w:r>
+        <w:t>FastA</w:t>
+      </w:r>
+      <w:proofErr w:type="spellEnd"/>
+      <w:r>
+        <w:t xml:space="preserve"> file </w:t>
       </w:r>
       <w:r>
         <w:t xml:space="preserve">that </w:t>
@@ -4424,7 +4773,15 @@
         <w:ind w:left="720" w:hanging="360"/>
       </w:pPr>
       <w:r>
-        <w:t>Parse FastA file of size less than 35 K (small size)</w:t>
+        <w:t xml:space="preserve">Parse </w:t>
+      </w:r>
+      <w:proofErr w:type="spellStart"/>
+      <w:r>
+        <w:t>FastA</w:t>
+      </w:r>
+      <w:proofErr w:type="spellEnd"/>
+      <w:r>
+        <w:t xml:space="preserve"> file of size less than 35 K (small size)</w:t>
       </w:r>
     </w:p>
     <w:p>
@@ -4433,7 +4790,15 @@
         <w:ind w:left="720" w:hanging="360"/>
       </w:pPr>
       <w:r>
-        <w:t>Parse FastA file of size more than 35 K and less than 100 K (medium size)</w:t>
+        <w:t xml:space="preserve">Parse </w:t>
+      </w:r>
+      <w:proofErr w:type="spellStart"/>
+      <w:r>
+        <w:t>FastA</w:t>
+      </w:r>
+      <w:proofErr w:type="spellEnd"/>
+      <w:r>
+        <w:t xml:space="preserve"> file of size more than 35 K and less than 100 K (medium size)</w:t>
       </w:r>
     </w:p>
     <w:p>
@@ -4442,7 +4807,15 @@
         <w:ind w:left="720" w:hanging="360"/>
       </w:pPr>
       <w:r>
-        <w:t>Parse FastA file of size more than 100 K and less than 350 K (large size)</w:t>
+        <w:t xml:space="preserve">Parse </w:t>
+      </w:r>
+      <w:proofErr w:type="spellStart"/>
+      <w:r>
+        <w:t>FastA</w:t>
+      </w:r>
+      <w:proofErr w:type="spellEnd"/>
+      <w:r>
+        <w:t xml:space="preserve"> file of size more than 100 K and less than 350 K (large size)</w:t>
       </w:r>
     </w:p>
     <w:p>
@@ -4451,7 +4824,15 @@
         <w:ind w:left="720" w:hanging="360"/>
       </w:pPr>
       <w:r>
-        <w:t>Parse FastA file of size more than 350 K (very large size)</w:t>
+        <w:t xml:space="preserve">Parse </w:t>
+      </w:r>
+      <w:proofErr w:type="spellStart"/>
+      <w:r>
+        <w:t>FastA</w:t>
+      </w:r>
+      <w:proofErr w:type="spellEnd"/>
+      <w:r>
+        <w:t xml:space="preserve"> file of size more than 350 K (very large size)</w:t>
       </w:r>
     </w:p>
     <w:p>
@@ -4460,7 +4841,15 @@
         <w:ind w:left="720" w:hanging="360"/>
       </w:pPr>
       <w:r>
-        <w:t xml:space="preserve">Parse FastA file </w:t>
+        <w:t xml:space="preserve">Parse </w:t>
+      </w:r>
+      <w:proofErr w:type="spellStart"/>
+      <w:r>
+        <w:t>FastA</w:t>
+      </w:r>
+      <w:proofErr w:type="spellEnd"/>
+      <w:r>
+        <w:t xml:space="preserve"> file </w:t>
       </w:r>
       <w:r>
         <w:t>that</w:t>
@@ -4475,7 +4864,15 @@
         <w:ind w:left="720" w:hanging="360"/>
       </w:pPr>
       <w:r>
-        <w:t xml:space="preserve">Parse FastA file </w:t>
+        <w:t xml:space="preserve">Parse </w:t>
+      </w:r>
+      <w:proofErr w:type="spellStart"/>
+      <w:r>
+        <w:t>FastA</w:t>
+      </w:r>
+      <w:proofErr w:type="spellEnd"/>
+      <w:r>
+        <w:t xml:space="preserve"> file </w:t>
       </w:r>
       <w:r>
         <w:t>that</w:t>
@@ -4490,7 +4887,15 @@
         <w:ind w:left="720" w:hanging="360"/>
       </w:pPr>
       <w:r>
-        <w:t xml:space="preserve">Parse FastA file </w:t>
+        <w:t xml:space="preserve">Parse </w:t>
+      </w:r>
+      <w:proofErr w:type="spellStart"/>
+      <w:r>
+        <w:t>FastA</w:t>
+      </w:r>
+      <w:proofErr w:type="spellEnd"/>
+      <w:r>
+        <w:t xml:space="preserve"> file </w:t>
       </w:r>
       <w:r>
         <w:t>that</w:t>
@@ -4505,7 +4910,15 @@
         <w:ind w:left="720" w:hanging="360"/>
       </w:pPr>
       <w:r>
-        <w:t xml:space="preserve">Parse FastA file </w:t>
+        <w:t xml:space="preserve">Parse </w:t>
+      </w:r>
+      <w:proofErr w:type="spellStart"/>
+      <w:r>
+        <w:t>FastA</w:t>
+      </w:r>
+      <w:proofErr w:type="spellEnd"/>
+      <w:r>
+        <w:t xml:space="preserve"> file </w:t>
       </w:r>
       <w:r>
         <w:t>that</w:t>
@@ -4526,7 +4939,15 @@
         <w:ind w:left="720" w:hanging="360"/>
       </w:pPr>
       <w:r>
-        <w:t xml:space="preserve">Parse FastA file </w:t>
+        <w:t xml:space="preserve">Parse </w:t>
+      </w:r>
+      <w:proofErr w:type="spellStart"/>
+      <w:r>
+        <w:t>FastA</w:t>
+      </w:r>
+      <w:proofErr w:type="spellEnd"/>
+      <w:r>
+        <w:t xml:space="preserve"> file </w:t>
       </w:r>
       <w:r>
         <w:t>that</w:t>
@@ -4547,7 +4968,15 @@
         <w:ind w:left="720" w:hanging="360"/>
       </w:pPr>
       <w:r>
-        <w:t xml:space="preserve">Parse FastA file </w:t>
+        <w:t xml:space="preserve">Parse </w:t>
+      </w:r>
+      <w:proofErr w:type="spellStart"/>
+      <w:r>
+        <w:t>FastA</w:t>
+      </w:r>
+      <w:proofErr w:type="spellEnd"/>
+      <w:r>
+        <w:t xml:space="preserve"> file </w:t>
       </w:r>
       <w:r>
         <w:t>that</w:t>
@@ -4568,7 +4997,15 @@
         <w:ind w:left="720" w:hanging="360"/>
       </w:pPr>
       <w:r>
-        <w:t xml:space="preserve">Parse FastA file </w:t>
+        <w:t xml:space="preserve">Parse </w:t>
+      </w:r>
+      <w:proofErr w:type="spellStart"/>
+      <w:r>
+        <w:t>FastA</w:t>
+      </w:r>
+      <w:proofErr w:type="spellEnd"/>
+      <w:r>
+        <w:t xml:space="preserve"> file </w:t>
       </w:r>
       <w:r>
         <w:t>that</w:t>
@@ -4589,7 +5026,15 @@
         <w:ind w:left="720" w:hanging="360"/>
       </w:pPr>
       <w:r>
-        <w:t xml:space="preserve">Parse FastA file </w:t>
+        <w:t xml:space="preserve">Parse </w:t>
+      </w:r>
+      <w:proofErr w:type="spellStart"/>
+      <w:r>
+        <w:t>FastA</w:t>
+      </w:r>
+      <w:proofErr w:type="spellEnd"/>
+      <w:r>
+        <w:t xml:space="preserve"> file </w:t>
       </w:r>
       <w:r>
         <w:t>that</w:t>
@@ -4604,7 +5049,15 @@
         <w:ind w:left="720" w:hanging="360"/>
       </w:pPr>
       <w:r>
-        <w:t xml:space="preserve">Parse FastA file </w:t>
+        <w:t xml:space="preserve">Parse </w:t>
+      </w:r>
+      <w:proofErr w:type="spellStart"/>
+      <w:r>
+        <w:t>FastA</w:t>
+      </w:r>
+      <w:proofErr w:type="spellEnd"/>
+      <w:r>
+        <w:t xml:space="preserve"> file </w:t>
       </w:r>
       <w:r>
         <w:t>that</w:t>
@@ -4619,7 +5072,15 @@
         <w:ind w:left="720" w:hanging="360"/>
       </w:pPr>
       <w:r>
-        <w:t xml:space="preserve">Parse FastA file </w:t>
+        <w:t xml:space="preserve">Parse </w:t>
+      </w:r>
+      <w:proofErr w:type="spellStart"/>
+      <w:r>
+        <w:t>FastA</w:t>
+      </w:r>
+      <w:proofErr w:type="spellEnd"/>
+      <w:r>
+        <w:t xml:space="preserve"> file </w:t>
       </w:r>
       <w:r>
         <w:t>that</w:t>
@@ -4634,7 +5095,15 @@
         <w:ind w:left="720" w:hanging="360"/>
       </w:pPr>
       <w:r>
-        <w:t xml:space="preserve">Parse FastA file with </w:t>
+        <w:t xml:space="preserve">Parse </w:t>
+      </w:r>
+      <w:proofErr w:type="spellStart"/>
+      <w:r>
+        <w:t>FastA</w:t>
+      </w:r>
+      <w:proofErr w:type="spellEnd"/>
+      <w:r>
+        <w:t xml:space="preserve"> file with </w:t>
       </w:r>
       <w:r>
         <w:t>valid f</w:t>
@@ -4649,7 +5118,15 @@
         <w:ind w:left="720" w:hanging="360"/>
       </w:pPr>
       <w:r>
-        <w:t xml:space="preserve">Parse FastA file with invalid </w:t>
+        <w:t xml:space="preserve">Parse </w:t>
+      </w:r>
+      <w:proofErr w:type="spellStart"/>
+      <w:r>
+        <w:t>FastA</w:t>
+      </w:r>
+      <w:proofErr w:type="spellEnd"/>
+      <w:r>
+        <w:t xml:space="preserve"> file with invalid </w:t>
       </w:r>
       <w:r>
         <w:t>f</w:t>
@@ -4664,7 +5141,15 @@
         <w:ind w:left="720" w:hanging="360"/>
       </w:pPr>
       <w:r>
-        <w:t xml:space="preserve">Parse FastA file with space in </w:t>
+        <w:t xml:space="preserve">Parse </w:t>
+      </w:r>
+      <w:proofErr w:type="spellStart"/>
+      <w:r>
+        <w:t>FastA</w:t>
+      </w:r>
+      <w:proofErr w:type="spellEnd"/>
+      <w:r>
+        <w:t xml:space="preserve"> file with space in </w:t>
       </w:r>
       <w:r>
         <w:t>f</w:t>
@@ -4679,7 +5164,15 @@
         <w:ind w:left="720" w:hanging="360"/>
       </w:pPr>
       <w:r>
-        <w:t xml:space="preserve">Parse FastA file with Unicode characters in </w:t>
+        <w:t xml:space="preserve">Parse </w:t>
+      </w:r>
+      <w:proofErr w:type="spellStart"/>
+      <w:r>
+        <w:t>FastA</w:t>
+      </w:r>
+      <w:proofErr w:type="spellEnd"/>
+      <w:r>
+        <w:t xml:space="preserve"> file with Unicode characters in </w:t>
       </w:r>
       <w:r>
         <w:t>f</w:t>
@@ -4694,7 +5187,23 @@
         <w:ind w:left="720" w:hanging="360"/>
       </w:pPr>
       <w:r>
-        <w:t>Parse FastA file with Unicode characters in the FastA file</w:t>
+        <w:t xml:space="preserve">Parse </w:t>
+      </w:r>
+      <w:proofErr w:type="spellStart"/>
+      <w:r>
+        <w:t>FastA</w:t>
+      </w:r>
+      <w:proofErr w:type="spellEnd"/>
+      <w:r>
+        <w:t xml:space="preserve"> file with Unicode characters in the </w:t>
+      </w:r>
+      <w:proofErr w:type="spellStart"/>
+      <w:r>
+        <w:t>FastA</w:t>
+      </w:r>
+      <w:proofErr w:type="spellEnd"/>
+      <w:r>
+        <w:t xml:space="preserve"> file</w:t>
       </w:r>
     </w:p>
     <w:p>
@@ -4703,7 +5212,15 @@
         <w:ind w:left="720" w:hanging="360"/>
       </w:pPr>
       <w:r>
-        <w:t xml:space="preserve">Parse FastA file with </w:t>
+        <w:t xml:space="preserve">Parse </w:t>
+      </w:r>
+      <w:proofErr w:type="spellStart"/>
+      <w:r>
+        <w:t>FastA</w:t>
+      </w:r>
+      <w:proofErr w:type="spellEnd"/>
+      <w:r>
+        <w:t xml:space="preserve"> file with </w:t>
       </w:r>
       <w:r>
         <w:t>f</w:t>
@@ -4718,8 +5235,21 @@
         <w:ind w:left="720" w:hanging="360"/>
       </w:pPr>
       <w:r>
-        <w:t>Parse GenBank file instead of FastA</w:t>
-      </w:r>
+        <w:t xml:space="preserve">Parse </w:t>
+      </w:r>
+      <w:proofErr w:type="spellStart"/>
+      <w:r>
+        <w:t>GenBank</w:t>
+      </w:r>
+      <w:proofErr w:type="spellEnd"/>
+      <w:r>
+        <w:t xml:space="preserve"> file instead of </w:t>
+      </w:r>
+      <w:proofErr w:type="spellStart"/>
+      <w:r>
+        <w:t>FastA</w:t>
+      </w:r>
+      <w:proofErr w:type="spellEnd"/>
     </w:p>
     <w:p>
       <w:pPr>
@@ -4727,8 +5257,13 @@
         <w:ind w:left="720" w:hanging="360"/>
       </w:pPr>
       <w:r>
-        <w:t>Parse GFF file instead of FastA</w:t>
-      </w:r>
+        <w:t xml:space="preserve">Parse GFF file instead of </w:t>
+      </w:r>
+      <w:proofErr w:type="spellStart"/>
+      <w:r>
+        <w:t>FastA</w:t>
+      </w:r>
+      <w:proofErr w:type="spellEnd"/>
     </w:p>
     <w:p>
       <w:pPr>
@@ -4736,8 +5271,13 @@
         <w:ind w:left="720" w:hanging="360"/>
       </w:pPr>
       <w:r>
-        <w:t>Parse SAM file instead of FastA</w:t>
-      </w:r>
+        <w:t xml:space="preserve">Parse SAM file instead of </w:t>
+      </w:r>
+      <w:proofErr w:type="spellStart"/>
+      <w:r>
+        <w:t>FastA</w:t>
+      </w:r>
+      <w:proofErr w:type="spellEnd"/>
     </w:p>
     <w:p>
       <w:pPr>
@@ -4745,7 +5285,15 @@
         <w:ind w:left="720" w:hanging="360"/>
       </w:pPr>
       <w:r>
-        <w:t xml:space="preserve">Parse FastA file </w:t>
+        <w:t xml:space="preserve">Parse </w:t>
+      </w:r>
+      <w:proofErr w:type="spellStart"/>
+      <w:r>
+        <w:t>FastA</w:t>
+      </w:r>
+      <w:proofErr w:type="spellEnd"/>
+      <w:r>
+        <w:t xml:space="preserve"> file </w:t>
       </w:r>
       <w:r>
         <w:t>that</w:t>
@@ -4760,7 +5308,15 @@
         <w:ind w:left="720" w:hanging="360"/>
       </w:pPr>
       <w:r>
-        <w:t xml:space="preserve">Parse FastA file </w:t>
+        <w:t xml:space="preserve">Parse </w:t>
+      </w:r>
+      <w:proofErr w:type="spellStart"/>
+      <w:r>
+        <w:t>FastA</w:t>
+      </w:r>
+      <w:proofErr w:type="spellEnd"/>
+      <w:r>
+        <w:t xml:space="preserve"> file </w:t>
       </w:r>
       <w:r>
         <w:t>that</w:t>
@@ -4789,12 +5345,14 @@
       <w:r>
         <w:t xml:space="preserve">a </w:t>
       </w:r>
+      <w:proofErr w:type="spellStart"/>
       <w:r>
         <w:t>Shelves</w:t>
       </w:r>
       <w:r>
         <w:t>et</w:t>
       </w:r>
+      <w:proofErr w:type="spellEnd"/>
       <w:r>
         <w:t xml:space="preserve"> </w:t>
       </w:r>
@@ -4863,12 +5421,14 @@
       <w:r>
         <w:t xml:space="preserve">a </w:t>
       </w:r>
+      <w:proofErr w:type="spellStart"/>
       <w:r>
         <w:rPr>
           <w:rStyle w:val="Italic0"/>
         </w:rPr>
         <w:t>shelveset</w:t>
       </w:r>
+      <w:proofErr w:type="spellEnd"/>
       <w:r>
         <w:t>.</w:t>
       </w:r>
@@ -4876,7 +5436,15 @@
         <w:t xml:space="preserve"> </w:t>
       </w:r>
       <w:r>
-        <w:t xml:space="preserve">Give the shelveset a descriptive name and </w:t>
+        <w:t xml:space="preserve">Give the </w:t>
+      </w:r>
+      <w:proofErr w:type="spellStart"/>
+      <w:r>
+        <w:t>shelveset</w:t>
+      </w:r>
+      <w:proofErr w:type="spellEnd"/>
+      <w:r>
+        <w:t xml:space="preserve"> a descriptive name and </w:t>
       </w:r>
       <w:r>
         <w:t>up</w:t>
@@ -4885,7 +5453,15 @@
         <w:t xml:space="preserve">date </w:t>
       </w:r>
       <w:r>
-        <w:t xml:space="preserve">your CodePlex work item </w:t>
+        <w:t xml:space="preserve">your </w:t>
+      </w:r>
+      <w:proofErr w:type="spellStart"/>
+      <w:r>
+        <w:t>CodePlex</w:t>
+      </w:r>
+      <w:proofErr w:type="spellEnd"/>
+      <w:r>
+        <w:t xml:space="preserve"> work item </w:t>
       </w:r>
       <w:r>
         <w:t xml:space="preserve">with </w:t>
@@ -4897,7 +5473,15 @@
         <w:t>name</w:t>
       </w:r>
       <w:r>
-        <w:t xml:space="preserve"> of the shelveset.</w:t>
+        <w:t xml:space="preserve"> of the </w:t>
+      </w:r>
+      <w:proofErr w:type="spellStart"/>
+      <w:r>
+        <w:t>shelveset</w:t>
+      </w:r>
+      <w:proofErr w:type="spellEnd"/>
+      <w:r>
+        <w:t>.</w:t>
       </w:r>
     </w:p>
     <w:p>
@@ -4934,13 +5518,26 @@
       <w:bookmarkStart w:id="52" w:name="_Toc256683466"/>
       <w:bookmarkStart w:id="53" w:name="_Toc311208164"/>
       <w:r>
-        <w:t>Using RocketSVN for Visual Studio</w:t>
+        <w:t xml:space="preserve">Using </w:t>
+      </w:r>
+      <w:proofErr w:type="spellStart"/>
+      <w:r>
+        <w:t>RocketSVN</w:t>
+      </w:r>
+      <w:proofErr w:type="spellEnd"/>
+      <w:r>
+        <w:t xml:space="preserve"> for Visual Studio</w:t>
       </w:r>
       <w:bookmarkEnd w:id="50"/>
     </w:p>
     <w:p>
-      <w:r>
-        <w:t xml:space="preserve">RocketSVN for Visual Studio </w:t>
+      <w:proofErr w:type="spellStart"/>
+      <w:r>
+        <w:t>RocketSVN</w:t>
+      </w:r>
+      <w:proofErr w:type="spellEnd"/>
+      <w:r>
+        <w:t xml:space="preserve"> for Visual Studio </w:t>
       </w:r>
       <w:r>
         <w:t xml:space="preserve">enables you to </w:t>
@@ -4953,8 +5550,13 @@
       </w:r>
     </w:p>
     <w:p>
-      <w:r>
-        <w:t>RocketSVN includes the following:</w:t>
+      <w:proofErr w:type="spellStart"/>
+      <w:r>
+        <w:t>RocketSVN</w:t>
+      </w:r>
+      <w:proofErr w:type="spellEnd"/>
+      <w:r>
+        <w:t xml:space="preserve"> includes the following:</w:t>
       </w:r>
     </w:p>
     <w:p>
@@ -5034,8 +5636,13 @@
         </w:tabs>
         <w:spacing w:after="200" w:line="276" w:lineRule="auto"/>
       </w:pPr>
-      <w:r>
-        <w:t>Commiting Changes</w:t>
+      <w:proofErr w:type="spellStart"/>
+      <w:r>
+        <w:t>Commiting</w:t>
+      </w:r>
+      <w:proofErr w:type="spellEnd"/>
+      <w:r>
+        <w:t xml:space="preserve"> Changes</w:t>
       </w:r>
     </w:p>
     <w:p>
@@ -5061,9 +5668,14 @@
       <w:bookmarkStart w:id="54" w:name="_Toc311209622"/>
       <w:bookmarkStart w:id="55" w:name="_Toc291577146"/>
       <w:r>
-        <w:t>Download and Install RocketSVN</w:t>
+        <w:t xml:space="preserve">Download and Install </w:t>
+      </w:r>
+      <w:proofErr w:type="spellStart"/>
+      <w:r>
+        <w:t>RocketSVN</w:t>
       </w:r>
       <w:bookmarkEnd w:id="54"/>
+      <w:proofErr w:type="spellEnd"/>
     </w:p>
     <w:p>
       <w:r>
@@ -5178,7 +5790,19 @@
         <w:spacing w:after="200" w:line="276" w:lineRule="auto"/>
       </w:pPr>
       <w:r>
-        <w:t xml:space="preserve">Open the Bio.sln solution using the RocketSVN tab. </w:t>
+        <w:t xml:space="preserve">Open the Bio.sln </w:t>
+      </w:r>
+      <w:proofErr w:type="gramStart"/>
+      <w:r>
+        <w:t xml:space="preserve">solution using the </w:t>
+      </w:r>
+      <w:proofErr w:type="spellStart"/>
+      <w:r>
+        <w:t>RocketSVN</w:t>
+      </w:r>
+      <w:proofErr w:type="spellEnd"/>
+      <w:r>
+        <w:t xml:space="preserve"> tab. </w:t>
       </w:r>
       <w:r>
         <w:br/>
@@ -5200,7 +5824,14 @@
         <w:rPr>
           <w:rFonts w:cstheme="minorHAnsi"/>
         </w:rPr>
-        <w:t xml:space="preserve"> field enter the Subv</w:t>
+        <w:t xml:space="preserve"> field enter</w:t>
+      </w:r>
+      <w:proofErr w:type="gramEnd"/>
+      <w:r>
+        <w:rPr>
+          <w:rFonts w:cstheme="minorHAnsi"/>
+        </w:rPr>
+        <w:t xml:space="preserve"> the Subv</w:t>
       </w:r>
       <w:r>
         <w:rPr>
@@ -5299,7 +5930,15 @@
         <w:spacing w:after="200" w:line="276" w:lineRule="auto"/>
       </w:pPr>
       <w:r>
-        <w:t>Use Visual Studio to edit a file such as alphabet.cs.</w:t>
+        <w:t xml:space="preserve">Use Visual Studio to edit a file such as </w:t>
+      </w:r>
+      <w:proofErr w:type="spellStart"/>
+      <w:r>
+        <w:t>alphabet.cs</w:t>
+      </w:r>
+      <w:proofErr w:type="spellEnd"/>
+      <w:r>
+        <w:t>.</w:t>
       </w:r>
     </w:p>
     <w:p>
@@ -5331,7 +5970,15 @@
         <w:spacing w:after="200" w:line="276" w:lineRule="auto"/>
       </w:pPr>
       <w:r>
-        <w:t>Right click on the edited file in Solution Explorer, point to RocketSVN select create patch</w:t>
+        <w:t xml:space="preserve">Right click on the edited file in Solution Explorer, point to </w:t>
+      </w:r>
+      <w:proofErr w:type="spellStart"/>
+      <w:r>
+        <w:t>RocketSVN</w:t>
+      </w:r>
+      <w:proofErr w:type="spellEnd"/>
+      <w:r>
+        <w:t xml:space="preserve"> select create patch</w:t>
       </w:r>
     </w:p>
     <w:p>
@@ -5531,18 +6178,31 @@
         <w:t xml:space="preserve">changes </w:t>
       </w:r>
       <w:r>
-        <w:t>on CodePlex</w:t>
+        <w:t xml:space="preserve">on </w:t>
+      </w:r>
+      <w:proofErr w:type="spellStart"/>
+      <w:r>
+        <w:t>CodePlex</w:t>
       </w:r>
       <w:bookmarkEnd w:id="57"/>
       <w:bookmarkEnd w:id="58"/>
       <w:bookmarkEnd w:id="59"/>
+      <w:proofErr w:type="spellEnd"/>
     </w:p>
     <w:p>
       <w:pPr>
         <w:pStyle w:val="BodyText"/>
       </w:pPr>
       <w:r>
-        <w:t xml:space="preserve">You can submit your new code on CodePlex using </w:t>
+        <w:t xml:space="preserve">You can submit your new code on </w:t>
+      </w:r>
+      <w:proofErr w:type="spellStart"/>
+      <w:r>
+        <w:t>CodePlex</w:t>
+      </w:r>
+      <w:proofErr w:type="spellEnd"/>
+      <w:r>
+        <w:t xml:space="preserve"> using </w:t>
       </w:r>
       <w:r>
         <w:rPr>
@@ -5587,13 +6247,27 @@
           <w:rPr>
             <w:rStyle w:val="Hyperlink"/>
           </w:rPr>
-          <w:t>.NET Bio CodeP</w:t>
-        </w:r>
+          <w:t xml:space="preserve">.NET Bio </w:t>
+        </w:r>
+        <w:proofErr w:type="spellStart"/>
         <w:r>
           <w:rPr>
             <w:rStyle w:val="Hyperlink"/>
           </w:rPr>
-          <w:t>lex Source Code</w:t>
+          <w:t>CodeP</w:t>
+        </w:r>
+        <w:r>
+          <w:rPr>
+            <w:rStyle w:val="Hyperlink"/>
+          </w:rPr>
+          <w:t>lex</w:t>
+        </w:r>
+        <w:proofErr w:type="spellEnd"/>
+        <w:r>
+          <w:rPr>
+            <w:rStyle w:val="Hyperlink"/>
+          </w:rPr>
+          <w:t xml:space="preserve"> Source Code</w:t>
         </w:r>
       </w:hyperlink>
       <w:r>
@@ -5675,7 +6349,15 @@
         <w:t>Upload a Patch</w:t>
       </w:r>
       <w:r>
-        <w:t xml:space="preserve"> pageuse the </w:t>
+        <w:t xml:space="preserve"> </w:t>
+      </w:r>
+      <w:proofErr w:type="spellStart"/>
+      <w:r>
+        <w:t>pageuse</w:t>
+      </w:r>
+      <w:proofErr w:type="spellEnd"/>
+      <w:r>
+        <w:t xml:space="preserve"> the </w:t>
       </w:r>
       <w:r>
         <w:rPr>
@@ -5794,7 +6476,15 @@
         </w:numPr>
       </w:pPr>
       <w:r>
-        <w:t>Contributor submits a Patch via CodePlex.</w:t>
+        <w:t xml:space="preserve">Contributor submits a Patch via </w:t>
+      </w:r>
+      <w:proofErr w:type="spellStart"/>
+      <w:r>
+        <w:t>CodePlex</w:t>
+      </w:r>
+      <w:proofErr w:type="spellEnd"/>
+      <w:r>
+        <w:t>.</w:t>
       </w:r>
     </w:p>
     <w:p>
@@ -5818,8 +6508,13 @@
         </w:numPr>
       </w:pPr>
       <w:r>
-        <w:t>Committers assign Patch adoption to a specific committer within 48hrs, at which point the assigned committer contacts the contributor via CodePlex</w:t>
-      </w:r>
+        <w:t xml:space="preserve">Committers assign Patch adoption to a specific committer within 48hrs, at which point the assigned committer contacts the contributor via </w:t>
+      </w:r>
+      <w:proofErr w:type="spellStart"/>
+      <w:r>
+        <w:t>CodePlex</w:t>
+      </w:r>
+      <w:proofErr w:type="spellEnd"/>
       <w:r>
         <w:t xml:space="preserve"> </w:t>
       </w:r>
@@ -5951,27 +6646,14 @@
     <w:pPr>
       <w:pStyle w:val="Footer"/>
     </w:pPr>
-    <w:r>
-      <w:fldChar w:fldCharType="begin"/>
-    </w:r>
-    <w:r>
-      <w:instrText xml:space="preserve"> STYLEREF  Version  \* MERGEFORMAT </w:instrText>
-    </w:r>
-    <w:r>
-      <w:fldChar w:fldCharType="separate"/>
-    </w:r>
-    <w:r>
-      <w:rPr>
-        <w:noProof/>
-      </w:rPr>
-      <w:t>Version 1.0  - November, 2011</w:t>
-    </w:r>
-    <w:r>
-      <w:rPr>
-        <w:noProof/>
-      </w:rPr>
-      <w:fldChar w:fldCharType="end"/>
-    </w:r>
+    <w:fldSimple w:instr=" STYLEREF  Version  \* MERGEFORMAT ">
+      <w:r>
+        <w:rPr>
+          <w:noProof/>
+        </w:rPr>
+        <w:t>Version 1.0  - November, 2011</w:t>
+      </w:r>
+    </w:fldSimple>
   </w:p>
 </w:ftr>
 </file>
@@ -6021,27 +6703,14 @@
     <w:pPr>
       <w:pStyle w:val="Header"/>
     </w:pPr>
-    <w:r>
-      <w:fldChar w:fldCharType="begin"/>
-    </w:r>
-    <w:r>
-      <w:instrText xml:space="preserve"> STYLEREF  Title  \* MERGEFORMAT </w:instrText>
-    </w:r>
-    <w:r>
-      <w:fldChar w:fldCharType="separate"/>
-    </w:r>
-    <w:r>
-      <w:rPr>
-        <w:noProof/>
-      </w:rPr>
-      <w:t>.NET Bio Code Contribution Guide</w:t>
-    </w:r>
-    <w:r>
-      <w:rPr>
-        <w:noProof/>
-      </w:rPr>
-      <w:fldChar w:fldCharType="end"/>
-    </w:r>
+    <w:fldSimple w:instr=" STYLEREF  Title  \* MERGEFORMAT ">
+      <w:r>
+        <w:rPr>
+          <w:noProof/>
+        </w:rPr>
+        <w:t>.NET Bio Code Contribution Guide</w:t>
+      </w:r>
+    </w:fldSimple>
     <w:r>
       <w:t xml:space="preserve"> - </w:t>
     </w:r>
@@ -6058,7 +6727,7 @@
       <w:rPr>
         <w:noProof/>
       </w:rPr>
-      <w:t>13</w:t>
+      <w:t>3</w:t>
     </w:r>
     <w:r>
       <w:rPr>
@@ -12045,13 +12714,21 @@
 
 <file path=customXml/item1.xml><?xml version="1.0" encoding="utf-8"?>
 <ChemistryZone>
-  <depictionInfor value="" type=""/>
+  <depictionInfor value="2D" type="2D"/>
   <navigatorDepiction value="C 6 H 6" type=""/>
-  <ref cml="{4D34FD90-2482-4C0E-89F3-7576DB35866E}" cc="23589847"/>
+  <ref cml="{31EF3561-309F-4698-8D86-D5738706317F}" cc="11640285"/>
 </ChemistryZone>
 </file>
 
 <file path=customXml/item10.xml><?xml version="1.0" encoding="utf-8"?>
+<ChemistryZone>
+  <depictionInfor value="Click here to enter text." type=""/>
+  <navigatorDepiction value="Click here to enter text." type=""/>
+  <ref cml="{9E56CEC6-DD6E-49E3-8660-310E8F22E98D}" cc="24922362"/>
+</ChemistryZone>
+</file>
+
+<file path=customXml/item11.xml><?xml version="1.0" encoding="utf-8"?>
 <ChemistryZone>
   <depictionInfor value="" type=""/>
   <navigatorDepiction value="C 6 H 6" type=""/>
@@ -12059,26 +12736,21 @@
 </ChemistryZone>
 </file>
 
-<file path=customXml/item11.xml><?xml version="1.0" encoding="utf-8"?>
+<file path=customXml/item12.xml><?xml version="1.0" encoding="utf-8"?>
 <ChemistryZone>
   <depictionInfor value="" type=""/>
-  <navigatorDepiction value="" type=""/>
-  <ref cml="{DD84B027-8DD9-42C3-AAB9-C56484FD6672}" cc="23589790"/>
+  <navigatorDepiction value="C 6 H 6" type=""/>
+  <ref cml="{01EB7BB3-67EF-4DD3-8A96-BD9903CF6CFB}" cc="24922407"/>
 </ChemistryZone>
 </file>
 
-<file path=customXml/item12.xml>
+<file path=customXml/item13.xml>
 </file>
 
-<file path=customXml/item13.xml><?xml version="1.0" encoding="utf-8"?>
-<ChemistryZone>
-  <depictionInfor value="2D" type="2D"/>
-  <navigatorDepiction value="C 6 H 6" type=""/>
-  <ref cml="{31EF3561-309F-4698-8D86-D5738706317F}" cc="11640285"/>
-</ChemistryZone>
+<file path=customXml/item14.xml>
 </file>
 
-<file path=customXml/item14.xml><?xml version="1.0" encoding="utf-8"?>
+<file path=customXml/item15.xml><?xml version="1.0" encoding="utf-8"?>
 <ChemistryZone>
   <depictionInfor value="" type=""/>
   <navigatorDepiction value="C 6 H 6" type=""/>
@@ -12086,29 +12758,34 @@
 </ChemistryZone>
 </file>
 
-<file path=customXml/item15.xml><?xml version="1.0" encoding="utf-8"?>
-<ChemistryZone>
-  <depictionInfor value="" type=""/>
-  <navigatorDepiction value="" type=""/>
-  <ref cml="{CD664763-8BDC-4BC9-B204-D336615E74AF}" cc="24922330"/>
-</ChemistryZone>
-</file>
-
 <file path=customXml/item16.xml><?xml version="1.0" encoding="utf-8"?>
 <ChemistryZone>
   <depictionInfor value="" type=""/>
   <navigatorDepiction value="C 6 H 6" type=""/>
-  <ref cml="{8FD68408-1128-43CE-90A9-BBD112231FA3}" cc="21438531"/>
+  <ref cml="{A0E5C9A0-9351-4E67-BC6A-29123FF27218}" cc="11640295"/>
 </ChemistryZone>
 </file>
 
 <file path=customXml/item17.xml><?xml version="1.0" encoding="utf-8"?>
-<ControlsStorage xmlns="urn:schemas-microsoft-com.VSTO2008Demos.ControlsStorage">
-  <Controls>AAEAAAD/////AQAAAAAAAAAMAgAAAEVDaGVtNFdvcmQuQ29yZSwgVmVyc2lvbj0xLjAuMC4wLCBDdWx0dXJlPW5ldXRyYWwsIFB1YmxpY0tleVRva2VuPW51bGwHAQAAAAABAAAAAAAAAAQgQ2hlbTRXb3JkLkNvcmUuQ29udHJvbFByb3BlcnRpZXMCAAAACw==</Controls>
-</ControlsStorage>
+<ChemistryZone>
+  <depictionInfor value="" type=""/>
+  <navigatorDepiction value="C 17 H 24 O 2" type=""/>
+  <ref cml="{4E716A7F-05FA-4FBB-9E83-2B30A2D1E236}" cc="14282592"/>
+</ChemistryZone>
 </file>
 
 <file path=customXml/item18.xml><?xml version="1.0" encoding="utf-8"?>
+<ChemistryZone>
+  <depictionInfor value="" type=""/>
+  <navigatorDepiction value="C 6 H 6" type=""/>
+  <ref cml="{808325ED-5C88-493D-831B-9A557036DD08}" cc="24922424"/>
+</ChemistryZone>
+</file>
+
+<file path=customXml/item19.xml>
+</file>
+
+<file path=customXml/item2.xml><?xml version="1.0" encoding="utf-8"?>
 <ChemistryZone>
   <depictionInfor value="" type=""/>
   <navigatorDepiction value="" type=""/>
@@ -12116,18 +12793,13 @@
 </ChemistryZone>
 </file>
 
-<file path=customXml/item19.xml><?xml version="1.0" encoding="utf-8"?>
-<ChemistryZone>
-  <depictionInfor value="" type=""/>
-  <navigatorDepiction value="C 6 H 6" type=""/>
-  <ref cml="{01EB7BB3-67EF-4DD3-8A96-BD9903CF6CFB}" cc="24922407"/>
-</ChemistryZone>
+<file path=customXml/item20.xml><?xml version="1.0" encoding="utf-8"?>
+<ControlsStorage xmlns="urn:schemas-microsoft-com.VSTO2008Demos.ControlsStorage">
+  <Controls>AAEAAAD/////AQAAAAAAAAAMAgAAAEVDaGVtNFdvcmQuQ29yZSwgVmVyc2lvbj0xLjAuMC4wLCBDdWx0dXJlPW5ldXRyYWwsIFB1YmxpY0tleVRva2VuPW51bGwHAQAAAAABAAAAAAAAAAQgQ2hlbTRXb3JkLkNvcmUuQ29udHJvbFByb3BlcnRpZXMCAAAACw==</Controls>
+</ControlsStorage>
 </file>
 
-<file path=customXml/item2.xml>
-</file>
-
-<file path=customXml/item20.xml><?xml version="1.0" encoding="utf-8"?>
+<file path=customXml/item21.xml><?xml version="1.0" encoding="utf-8"?>
 <ChemistryZone>
   <depictionInfor value="" type=""/>
   <navigatorDepiction value="C 6 H 6" type=""/>
@@ -12135,27 +12807,19 @@
 </ChemistryZone>
 </file>
 
-<file path=customXml/item21.xml><?xml version="1.0" encoding="utf-8"?>
-<ChemistryZone>
-  <depictionInfor value="Click here to enter text." type=""/>
-  <navigatorDepiction value="Click here to enter text." type=""/>
-  <ref cml="{9E56CEC6-DD6E-49E3-8660-310E8F22E98D}" cc="24922371"/>
-</ChemistryZone>
-</file>
-
 <file path=customXml/item22.xml><?xml version="1.0" encoding="utf-8"?>
 <ChemistryZone>
   <depictionInfor value="" type=""/>
   <navigatorDepiction value="C 6 H 6" type=""/>
-  <ref cml="{A0E5C9A0-9351-4E67-BC6A-29123FF27218}" cc="11640295"/>
+  <ref cml="{4D34FD90-2482-4C0E-89F3-7576DB35866E}" cc="23589847"/>
 </ChemistryZone>
 </file>
 
 <file path=customXml/item23.xml><?xml version="1.0" encoding="utf-8"?>
 <ChemistryZone>
-  <depictionInfor value="Click here to enter text." type=""/>
-  <navigatorDepiction value="Click here to enter text." type=""/>
-  <ref cml="{9E56CEC6-DD6E-49E3-8660-310E8F22E98D}" cc="24922362"/>
+  <depictionInfor value="" type=""/>
+  <navigatorDepiction value="C 6 H 6" type=""/>
+  <ref cml="{851DE046-B6D7-4247-86B4-C6C2B4F0EE5D}" cc="23589858"/>
 </ChemistryZone>
 </file>
 
@@ -12165,16 +12829,40 @@
 
 <file path=customXml/item3.xml><?xml version="1.0" encoding="utf-8"?>
 <ChemistryZone>
-  <depictionInfor value="" type=""/>
-  <navigatorDepiction value="C 6 H 6" type=""/>
-  <ref cml="{808325ED-5C88-493D-831B-9A557036DD08}" cc="24922424"/>
+  <depictionInfor value="Click here to enter text." type=""/>
+  <navigatorDepiction value="Click here to enter text." type=""/>
+  <ref cml="{9E56CEC6-DD6E-49E3-8660-310E8F22E98D}" cc="24922371"/>
 </ChemistryZone>
 </file>
 
-<file path=customXml/item4.xml>
+<file path=customXml/item4.xml><?xml version="1.0" encoding="utf-8"?>
+<ChemistryZone>
+  <depictionInfor value="" type=""/>
+  <navigatorDepiction value="" type=""/>
+  <ref cml="{5A5FC87B-6F23-43F2-AC61-694AF2D0FD42}" cc="3946695"/>
+</ChemistryZone>
 </file>
 
-<file path=customXml/item5.xml><?xml version="1.0" encoding="utf-8"?>
+<file path=customXml/item5.xml>
+</file>
+
+<file path=customXml/item6.xml><?xml version="1.0" encoding="utf-8"?>
+<ChemistryZone>
+  <depictionInfor value="" type=""/>
+  <navigatorDepiction value="C 6 H 6" type=""/>
+  <ref cml="{8FD68408-1128-43CE-90A9-BBD112231FA3}" cc="21438531"/>
+</ChemistryZone>
+</file>
+
+<file path=customXml/item7.xml><?xml version="1.0" encoding="utf-8"?>
+<ChemistryZone>
+  <depictionInfor value="" type=""/>
+  <navigatorDepiction value="" type=""/>
+  <ref cml="{DD84B027-8DD9-42C3-AAB9-C56484FD6672}" cc="23589790"/>
+</ChemistryZone>
+</file>
+
+<file path=customXml/item8.xml><?xml version="1.0" encoding="utf-8"?>
 <ChemistryZone>
   <depictionInfor value="" type=""/>
   <navigatorDepiction value="C 5 H 11 N 1 O 2" type=""/>
@@ -12182,80 +12870,81 @@
 </ChemistryZone>
 </file>
 
-<file path=customXml/item6.xml><?xml version="1.0" encoding="utf-8"?>
+<file path=customXml/item9.xml><?xml version="1.0" encoding="utf-8"?>
 <ChemistryZone>
   <depictionInfor value="" type=""/>
-  <navigatorDepiction value="C 6 H 6" type=""/>
-  <ref cml="{851DE046-B6D7-4247-86B4-C6C2B4F0EE5D}" cc="23589858"/>
+  <navigatorDepiction value="" type=""/>
+  <ref cml="{CD664763-8BDC-4BC9-B204-D336615E74AF}" cc="24922330"/>
 </ChemistryZone>
 </file>
 
-<file path=customXml/item7.xml><?xml version="1.0" encoding="utf-8"?>
-<ChemistryZone>
-  <depictionInfor value="" type=""/>
-  <navigatorDepiction value="" type=""/>
-  <ref cml="{5A5FC87B-6F23-43F2-AC61-694AF2D0FD42}" cc="3946695"/>
-</ChemistryZone>
-</file>
-
-<file path=customXml/item8.xml><?xml version="1.0" encoding="utf-8"?>
-<ChemistryZone>
-  <depictionInfor value="" type=""/>
-  <navigatorDepiction value="C 17 H 24 O 2" type=""/>
-  <ref cml="{4E716A7F-05FA-4FBB-9E83-2B30A2D1E236}" cc="14282592"/>
-</ChemistryZone>
-</file>
-
-<file path=customXml/item9.xml>
-</file>
-
 <file path=customXml/itemProps1.xml><?xml version="1.0" encoding="utf-8"?>
-<ds:datastoreItem xmlns:ds="http://schemas.openxmlformats.org/officeDocument/2006/customXml" ds:itemID="{F3E7BCA6-D05F-4D5C-91EC-4491307316DB}">
+<ds:datastoreItem xmlns:ds="http://schemas.openxmlformats.org/officeDocument/2006/customXml" ds:itemID="{091F6747-427F-4194-8AA6-DEDF291AF533}">
   <ds:schemaRefs/>
 </ds:datastoreItem>
 </file>
 
 <file path=customXml/itemProps10.xml><?xml version="1.0" encoding="utf-8"?>
+<ds:datastoreItem xmlns:ds="http://schemas.openxmlformats.org/officeDocument/2006/customXml" ds:itemID="{BA583B95-3958-487C-BEF1-41B2AC9E3EB1}">
+  <ds:schemaRefs/>
+</ds:datastoreItem>
+</file>
+
+<file path=customXml/itemProps11.xml><?xml version="1.0" encoding="utf-8"?>
 <ds:datastoreItem xmlns:ds="http://schemas.openxmlformats.org/officeDocument/2006/customXml" ds:itemID="{BDF9BA6B-ACC3-4A65-848A-A4A225614808}">
   <ds:schemaRefs/>
 </ds:datastoreItem>
 </file>
 
-<file path=customXml/itemProps11.xml><?xml version="1.0" encoding="utf-8"?>
-<ds:datastoreItem xmlns:ds="http://schemas.openxmlformats.org/officeDocument/2006/customXml" ds:itemID="{5AB9EB8C-09EA-4462-ABF8-82F56DDE9B01}">
+<file path=customXml/itemProps12.xml><?xml version="1.0" encoding="utf-8"?>
+<ds:datastoreItem xmlns:ds="http://schemas.openxmlformats.org/officeDocument/2006/customXml" ds:itemID="{6D906B21-87DB-4E95-8FC7-8E3AA502B9D3}">
   <ds:schemaRefs/>
 </ds:datastoreItem>
 </file>
 
-<file path=customXml/itemProps12.xml><?xml version="1.0" encoding="utf-8"?>
-<ds:datastoreItem xmlns:ds="http://schemas.openxmlformats.org/officeDocument/2006/customXml" ds:itemID="{BB39A214-761B-403F-BEB6-B64754857C79}"/>
-</file>
-
 <file path=customXml/itemProps13.xml><?xml version="1.0" encoding="utf-8"?>
-<ds:datastoreItem xmlns:ds="http://schemas.openxmlformats.org/officeDocument/2006/customXml" ds:itemID="{091F6747-427F-4194-8AA6-DEDF291AF533}">
-  <ds:schemaRefs/>
-</ds:datastoreItem>
+<ds:datastoreItem xmlns:ds="http://schemas.openxmlformats.org/officeDocument/2006/customXml" ds:itemID="{5A5FC87B-6F23-43F2-AC61-694AF2D0FD42}"/>
 </file>
 
 <file path=customXml/itemProps14.xml><?xml version="1.0" encoding="utf-8"?>
+<ds:datastoreItem xmlns:ds="http://schemas.openxmlformats.org/officeDocument/2006/customXml" ds:itemID="{DD84B027-8DD9-42C3-AAB9-C56484FD6672}"/>
+</file>
+
+<file path=customXml/itemProps15.xml><?xml version="1.0" encoding="utf-8"?>
 <ds:datastoreItem xmlns:ds="http://schemas.openxmlformats.org/officeDocument/2006/customXml" ds:itemID="{5A695865-EB16-458E-9B8D-87620BE63968}">
   <ds:schemaRefs/>
 </ds:datastoreItem>
 </file>
 
-<file path=customXml/itemProps15.xml><?xml version="1.0" encoding="utf-8"?>
-<ds:datastoreItem xmlns:ds="http://schemas.openxmlformats.org/officeDocument/2006/customXml" ds:itemID="{BBAC2392-AEC4-4DBF-A01B-D239E286C4FF}">
-  <ds:schemaRefs/>
-</ds:datastoreItem>
-</file>
-
 <file path=customXml/itemProps16.xml><?xml version="1.0" encoding="utf-8"?>
-<ds:datastoreItem xmlns:ds="http://schemas.openxmlformats.org/officeDocument/2006/customXml" ds:itemID="{74382B9B-9CCA-4AF4-9799-737D400878C2}">
+<ds:datastoreItem xmlns:ds="http://schemas.openxmlformats.org/officeDocument/2006/customXml" ds:itemID="{8BCC68D2-CEE7-48EB-B1BA-746985CE6A49}">
   <ds:schemaRefs/>
 </ds:datastoreItem>
 </file>
 
 <file path=customXml/itemProps17.xml><?xml version="1.0" encoding="utf-8"?>
+<ds:datastoreItem xmlns:ds="http://schemas.openxmlformats.org/officeDocument/2006/customXml" ds:itemID="{57E5F1CB-D5DA-4C97-8A29-92A59B5C5B9C}">
+  <ds:schemaRefs/>
+</ds:datastoreItem>
+</file>
+
+<file path=customXml/itemProps18.xml><?xml version="1.0" encoding="utf-8"?>
+<ds:datastoreItem xmlns:ds="http://schemas.openxmlformats.org/officeDocument/2006/customXml" ds:itemID="{69B3C752-7DAF-4066-8EE7-2594B4C02FA8}">
+  <ds:schemaRefs/>
+</ds:datastoreItem>
+</file>
+
+<file path=customXml/itemProps19.xml><?xml version="1.0" encoding="utf-8"?>
+<ds:datastoreItem xmlns:ds="http://schemas.openxmlformats.org/officeDocument/2006/customXml" ds:itemID="{BB39A214-761B-403F-BEB6-B64754857C79}"/>
+</file>
+
+<file path=customXml/itemProps2.xml><?xml version="1.0" encoding="utf-8"?>
+<ds:datastoreItem xmlns:ds="http://schemas.openxmlformats.org/officeDocument/2006/customXml" ds:itemID="{1540C02A-D66C-4F45-86C5-BA885B96C128}">
+  <ds:schemaRefs/>
+</ds:datastoreItem>
+</file>
+
+<file path=customXml/itemProps20.xml><?xml version="1.0" encoding="utf-8"?>
 <ds:datastoreItem xmlns:ds="http://schemas.openxmlformats.org/officeDocument/2006/customXml" ds:itemID="{7C68ADAA-DED8-47DB-9BE9-C4FC6F0BBD90}">
   <ds:schemaRefs>
     <ds:schemaRef ds:uri="urn:schemas-microsoft-com.VSTO2008Demos.ControlsStorage"/>
@@ -12263,48 +12952,26 @@
 </ds:datastoreItem>
 </file>
 
-<file path=customXml/itemProps18.xml><?xml version="1.0" encoding="utf-8"?>
-<ds:datastoreItem xmlns:ds="http://schemas.openxmlformats.org/officeDocument/2006/customXml" ds:itemID="{1540C02A-D66C-4F45-86C5-BA885B96C128}">
-  <ds:schemaRefs/>
-</ds:datastoreItem>
-</file>
-
-<file path=customXml/itemProps19.xml><?xml version="1.0" encoding="utf-8"?>
-<ds:datastoreItem xmlns:ds="http://schemas.openxmlformats.org/officeDocument/2006/customXml" ds:itemID="{6D906B21-87DB-4E95-8FC7-8E3AA502B9D3}">
-  <ds:schemaRefs/>
-</ds:datastoreItem>
-</file>
-
-<file path=customXml/itemProps2.xml><?xml version="1.0" encoding="utf-8"?>
-<ds:datastoreItem xmlns:ds="http://schemas.openxmlformats.org/officeDocument/2006/customXml" ds:itemID="{CD664763-8BDC-4BC9-B204-D336615E74AF}"/>
-</file>
-
-<file path=customXml/itemProps20.xml><?xml version="1.0" encoding="utf-8"?>
+<file path=customXml/itemProps21.xml><?xml version="1.0" encoding="utf-8"?>
 <ds:datastoreItem xmlns:ds="http://schemas.openxmlformats.org/officeDocument/2006/customXml" ds:itemID="{8BA53FA7-3C32-4E22-B174-B94A780D071B}">
   <ds:schemaRefs/>
 </ds:datastoreItem>
 </file>
 
-<file path=customXml/itemProps21.xml><?xml version="1.0" encoding="utf-8"?>
-<ds:datastoreItem xmlns:ds="http://schemas.openxmlformats.org/officeDocument/2006/customXml" ds:itemID="{26DEC377-ED3B-40CC-92E3-FAAB3A415B97}">
-  <ds:schemaRefs/>
-</ds:datastoreItem>
-</file>
-
 <file path=customXml/itemProps22.xml><?xml version="1.0" encoding="utf-8"?>
-<ds:datastoreItem xmlns:ds="http://schemas.openxmlformats.org/officeDocument/2006/customXml" ds:itemID="{8BCC68D2-CEE7-48EB-B1BA-746985CE6A49}">
+<ds:datastoreItem xmlns:ds="http://schemas.openxmlformats.org/officeDocument/2006/customXml" ds:itemID="{F3E7BCA6-D05F-4D5C-91EC-4491307316DB}">
   <ds:schemaRefs/>
 </ds:datastoreItem>
 </file>
 
 <file path=customXml/itemProps23.xml><?xml version="1.0" encoding="utf-8"?>
-<ds:datastoreItem xmlns:ds="http://schemas.openxmlformats.org/officeDocument/2006/customXml" ds:itemID="{BA583B95-3958-487C-BEF1-41B2AC9E3EB1}">
+<ds:datastoreItem xmlns:ds="http://schemas.openxmlformats.org/officeDocument/2006/customXml" ds:itemID="{6B9CE766-5C57-4278-9A4A-68F4892CF496}">
   <ds:schemaRefs/>
 </ds:datastoreItem>
 </file>
 
 <file path=customXml/itemProps24.xml><?xml version="1.0" encoding="utf-8"?>
-<ds:datastoreItem xmlns:ds="http://schemas.openxmlformats.org/officeDocument/2006/customXml" ds:itemID="{38D040E2-99A3-42CA-8226-2F12D68D4193}">
+<ds:datastoreItem xmlns:ds="http://schemas.openxmlformats.org/officeDocument/2006/customXml" ds:itemID="{EEE02426-31A9-481C-B30B-0FCB9E8B1D37}">
   <ds:schemaRefs>
     <ds:schemaRef ds:uri="http://schemas.openxmlformats.org/officeDocument/2006/bibliography"/>
   </ds:schemaRefs>
@@ -12312,39 +12979,41 @@
 </file>
 
 <file path=customXml/itemProps3.xml><?xml version="1.0" encoding="utf-8"?>
-<ds:datastoreItem xmlns:ds="http://schemas.openxmlformats.org/officeDocument/2006/customXml" ds:itemID="{69B3C752-7DAF-4066-8EE7-2594B4C02FA8}">
+<ds:datastoreItem xmlns:ds="http://schemas.openxmlformats.org/officeDocument/2006/customXml" ds:itemID="{26DEC377-ED3B-40CC-92E3-FAAB3A415B97}">
   <ds:schemaRefs/>
 </ds:datastoreItem>
 </file>
 
 <file path=customXml/itemProps4.xml><?xml version="1.0" encoding="utf-8"?>
-<ds:datastoreItem xmlns:ds="http://schemas.openxmlformats.org/officeDocument/2006/customXml" ds:itemID="{5A5FC87B-6F23-43F2-AC61-694AF2D0FD42}"/>
+<ds:datastoreItem xmlns:ds="http://schemas.openxmlformats.org/officeDocument/2006/customXml" ds:itemID="{C8098FCD-17F0-49D8-918D-3FBEBB840A16}">
+  <ds:schemaRefs/>
+</ds:datastoreItem>
 </file>
 
 <file path=customXml/itemProps5.xml><?xml version="1.0" encoding="utf-8"?>
+<ds:datastoreItem xmlns:ds="http://schemas.openxmlformats.org/officeDocument/2006/customXml" ds:itemID="{CD664763-8BDC-4BC9-B204-D336615E74AF}"/>
+</file>
+
+<file path=customXml/itemProps6.xml><?xml version="1.0" encoding="utf-8"?>
+<ds:datastoreItem xmlns:ds="http://schemas.openxmlformats.org/officeDocument/2006/customXml" ds:itemID="{74382B9B-9CCA-4AF4-9799-737D400878C2}">
+  <ds:schemaRefs/>
+</ds:datastoreItem>
+</file>
+
+<file path=customXml/itemProps7.xml><?xml version="1.0" encoding="utf-8"?>
+<ds:datastoreItem xmlns:ds="http://schemas.openxmlformats.org/officeDocument/2006/customXml" ds:itemID="{5AB9EB8C-09EA-4462-ABF8-82F56DDE9B01}">
+  <ds:schemaRefs/>
+</ds:datastoreItem>
+</file>
+
+<file path=customXml/itemProps8.xml><?xml version="1.0" encoding="utf-8"?>
 <ds:datastoreItem xmlns:ds="http://schemas.openxmlformats.org/officeDocument/2006/customXml" ds:itemID="{A2EEBA7C-75B2-4A47-B2A2-ABD5C76C40F9}">
   <ds:schemaRefs/>
 </ds:datastoreItem>
 </file>
 
-<file path=customXml/itemProps6.xml><?xml version="1.0" encoding="utf-8"?>
-<ds:datastoreItem xmlns:ds="http://schemas.openxmlformats.org/officeDocument/2006/customXml" ds:itemID="{6B9CE766-5C57-4278-9A4A-68F4892CF496}">
+<file path=customXml/itemProps9.xml><?xml version="1.0" encoding="utf-8"?>
+<ds:datastoreItem xmlns:ds="http://schemas.openxmlformats.org/officeDocument/2006/customXml" ds:itemID="{BBAC2392-AEC4-4DBF-A01B-D239E286C4FF}">
   <ds:schemaRefs/>
 </ds:datastoreItem>
-</file>
-
-<file path=customXml/itemProps7.xml><?xml version="1.0" encoding="utf-8"?>
-<ds:datastoreItem xmlns:ds="http://schemas.openxmlformats.org/officeDocument/2006/customXml" ds:itemID="{C8098FCD-17F0-49D8-918D-3FBEBB840A16}">
-  <ds:schemaRefs/>
-</ds:datastoreItem>
-</file>
-
-<file path=customXml/itemProps8.xml><?xml version="1.0" encoding="utf-8"?>
-<ds:datastoreItem xmlns:ds="http://schemas.openxmlformats.org/officeDocument/2006/customXml" ds:itemID="{57E5F1CB-D5DA-4C97-8A29-92A59B5C5B9C}">
-  <ds:schemaRefs/>
-</ds:datastoreItem>
-</file>
-
-<file path=customXml/itemProps9.xml><?xml version="1.0" encoding="utf-8"?>
-<ds:datastoreItem xmlns:ds="http://schemas.openxmlformats.org/officeDocument/2006/customXml" ds:itemID="{DD84B027-8DD9-42C3-AAB9-C56484FD6672}"/>
 </file>
</xml_diff>